<commit_message>
view engines homework init
</commit_message>
<xml_diff>
--- a/00AllHomeworks/04. Introduction-Express-Exercise.docx
+++ b/00AllHomeworks/04. Introduction-Express-Exercise.docx
@@ -7,9 +7,11 @@
         <w:pStyle w:val="Heading1"/>
         <w:jc w:val="center"/>
       </w:pPr>
+      <w:proofErr w:type="spellStart"/>
       <w:r>
         <w:t>ExpressJS</w:t>
       </w:r>
+      <w:proofErr w:type="spellEnd"/>
       <w:r>
         <w:t xml:space="preserve"> Exercises</w:t>
       </w:r>
@@ -22,9 +24,11 @@
       <w:r>
         <w:t xml:space="preserve"> </w:t>
       </w:r>
+      <w:proofErr w:type="spellStart"/>
       <w:r>
         <w:t>ExpressJS</w:t>
       </w:r>
+      <w:proofErr w:type="spellEnd"/>
     </w:p>
     <w:p>
       <w:pPr>
@@ -37,6 +41,7 @@
           <w:shd w:val="clear" w:color="auto" w:fill="FFFFFF"/>
         </w:rPr>
       </w:pPr>
+      <w:proofErr w:type="spellStart"/>
       <w:r>
         <w:rPr>
           <w:rFonts w:ascii="Segoe UI" w:eastAsia="Times New Roman" w:hAnsi="Segoe UI" w:cs="Segoe UI"/>
@@ -45,8 +50,9 @@
           <w:szCs w:val="24"/>
           <w:shd w:val="clear" w:color="auto" w:fill="FFFFFF"/>
         </w:rPr>
-        <w:t>Refactor t</w:t>
-      </w:r>
+        <w:t>Refactor</w:t>
+      </w:r>
+      <w:proofErr w:type="spellEnd"/>
       <w:r>
         <w:rPr>
           <w:rFonts w:ascii="Segoe UI" w:eastAsia="Times New Roman" w:hAnsi="Segoe UI" w:cs="Segoe UI"/>
@@ -55,7 +61,39 @@
           <w:szCs w:val="24"/>
           <w:shd w:val="clear" w:color="auto" w:fill="FFFFFF"/>
         </w:rPr>
-        <w:t xml:space="preserve">he 'MemeDB' </w:t>
+        <w:t xml:space="preserve"> t</w:t>
+      </w:r>
+      <w:r>
+        <w:rPr>
+          <w:rFonts w:ascii="Segoe UI" w:eastAsia="Times New Roman" w:hAnsi="Segoe UI" w:cs="Segoe UI"/>
+          <w:color w:val="333333"/>
+          <w:sz w:val="24"/>
+          <w:szCs w:val="24"/>
+          <w:shd w:val="clear" w:color="auto" w:fill="FFFFFF"/>
+        </w:rPr>
+        <w:t>he '</w:t>
+      </w:r>
+      <w:proofErr w:type="spellStart"/>
+      <w:r>
+        <w:rPr>
+          <w:rFonts w:ascii="Segoe UI" w:eastAsia="Times New Roman" w:hAnsi="Segoe UI" w:cs="Segoe UI"/>
+          <w:color w:val="333333"/>
+          <w:sz w:val="24"/>
+          <w:szCs w:val="24"/>
+          <w:shd w:val="clear" w:color="auto" w:fill="FFFFFF"/>
+        </w:rPr>
+        <w:t>MemeDB</w:t>
+      </w:r>
+      <w:proofErr w:type="spellEnd"/>
+      <w:r>
+        <w:rPr>
+          <w:rFonts w:ascii="Segoe UI" w:eastAsia="Times New Roman" w:hAnsi="Segoe UI" w:cs="Segoe UI"/>
+          <w:color w:val="333333"/>
+          <w:sz w:val="24"/>
+          <w:szCs w:val="24"/>
+          <w:shd w:val="clear" w:color="auto" w:fill="FFFFFF"/>
+        </w:rPr>
+        <w:t xml:space="preserve">' </w:t>
       </w:r>
       <w:r>
         <w:rPr>
@@ -205,6 +243,7 @@
           <w:color w:val="333333"/>
           <w:sz w:val="24"/>
           <w:szCs w:val="24"/>
+          <w:highlight w:val="yellow"/>
         </w:rPr>
       </w:pPr>
       <w:r>
@@ -213,6 +252,7 @@
           <w:color w:val="333333"/>
           <w:sz w:val="24"/>
           <w:szCs w:val="24"/>
+          <w:highlight w:val="yellow"/>
         </w:rPr>
         <w:t>Have at</w:t>
       </w:r>
@@ -222,6 +262,7 @@
           <w:color w:val="333333"/>
           <w:sz w:val="24"/>
           <w:szCs w:val="24"/>
+          <w:highlight w:val="yellow"/>
         </w:rPr>
         <w:t xml:space="preserve"> least </w:t>
       </w:r>
@@ -232,6 +273,7 @@
           <w:color w:val="333333"/>
           <w:sz w:val="24"/>
           <w:szCs w:val="24"/>
+          <w:highlight w:val="yellow"/>
         </w:rPr>
         <w:t>6</w:t>
       </w:r>
@@ -241,6 +283,7 @@
           <w:color w:val="333333"/>
           <w:sz w:val="24"/>
           <w:szCs w:val="24"/>
+          <w:highlight w:val="yellow"/>
         </w:rPr>
         <w:t xml:space="preserve"> </w:t>
       </w:r>
@@ -251,6 +294,7 @@
           <w:color w:val="333333"/>
           <w:sz w:val="24"/>
           <w:szCs w:val="24"/>
+          <w:highlight w:val="yellow"/>
         </w:rPr>
         <w:t>pages</w:t>
       </w:r>
@@ -268,6 +312,7 @@
           <w:color w:val="333333"/>
           <w:sz w:val="24"/>
           <w:szCs w:val="24"/>
+          <w:highlight w:val="yellow"/>
         </w:rPr>
       </w:pPr>
       <w:r>
@@ -276,9 +321,11 @@
           <w:color w:val="333333"/>
           <w:sz w:val="24"/>
           <w:szCs w:val="24"/>
+          <w:highlight w:val="yellow"/>
         </w:rPr>
         <w:t xml:space="preserve">Use </w:t>
       </w:r>
+      <w:proofErr w:type="spellStart"/>
       <w:r>
         <w:rPr>
           <w:rFonts w:ascii="Segoe UI" w:eastAsia="Times New Roman" w:hAnsi="Segoe UI" w:cs="Segoe UI"/>
@@ -286,9 +333,11 @@
           <w:color w:val="333333"/>
           <w:sz w:val="24"/>
           <w:szCs w:val="24"/>
+          <w:highlight w:val="yellow"/>
         </w:rPr>
         <w:t>MongoDB</w:t>
       </w:r>
+      <w:proofErr w:type="spellEnd"/>
     </w:p>
     <w:p>
       <w:pPr>
@@ -303,6 +352,7 @@
           <w:color w:val="333333"/>
           <w:sz w:val="24"/>
           <w:szCs w:val="24"/>
+          <w:highlight w:val="yellow"/>
         </w:rPr>
       </w:pPr>
       <w:r>
@@ -311,6 +361,7 @@
           <w:color w:val="333333"/>
           <w:sz w:val="24"/>
           <w:szCs w:val="24"/>
+          <w:highlight w:val="yellow"/>
         </w:rPr>
         <w:t xml:space="preserve">Have at least </w:t>
       </w:r>
@@ -321,6 +372,7 @@
           <w:color w:val="333333"/>
           <w:sz w:val="24"/>
           <w:szCs w:val="24"/>
+          <w:highlight w:val="yellow"/>
         </w:rPr>
         <w:t>2 Schemas</w:t>
       </w:r>
@@ -338,6 +390,7 @@
           <w:color w:val="333333"/>
           <w:sz w:val="24"/>
           <w:szCs w:val="24"/>
+          <w:highlight w:val="yellow"/>
         </w:rPr>
       </w:pPr>
       <w:r>
@@ -346,6 +399,7 @@
           <w:color w:val="333333"/>
           <w:sz w:val="24"/>
           <w:szCs w:val="24"/>
+          <w:highlight w:val="yellow"/>
         </w:rPr>
         <w:t xml:space="preserve">Use </w:t>
       </w:r>
@@ -356,6 +410,7 @@
           <w:color w:val="333333"/>
           <w:sz w:val="24"/>
           <w:szCs w:val="24"/>
+          <w:highlight w:val="yellow"/>
         </w:rPr>
         <w:t>Express</w:t>
       </w:r>
@@ -373,6 +428,7 @@
           <w:color w:val="333333"/>
           <w:sz w:val="24"/>
           <w:szCs w:val="24"/>
+          <w:highlight w:val="yellow"/>
         </w:rPr>
       </w:pPr>
       <w:r>
@@ -381,6 +437,7 @@
           <w:color w:val="333333"/>
           <w:sz w:val="24"/>
           <w:szCs w:val="24"/>
+          <w:highlight w:val="yellow"/>
         </w:rPr>
         <w:t xml:space="preserve">Use </w:t>
       </w:r>
@@ -391,6 +448,7 @@
           <w:color w:val="333333"/>
           <w:sz w:val="24"/>
           <w:szCs w:val="24"/>
+          <w:highlight w:val="yellow"/>
         </w:rPr>
         <w:t>File Upload</w:t>
       </w:r>
@@ -458,8 +516,13 @@
       <w:pPr>
         <w:pStyle w:val="Heading2"/>
       </w:pPr>
-      <w:r>
-        <w:t>Refactor the app</w:t>
+      <w:proofErr w:type="spellStart"/>
+      <w:r>
+        <w:t>Refactor</w:t>
+      </w:r>
+      <w:proofErr w:type="spellEnd"/>
+      <w:r>
+        <w:t xml:space="preserve"> the app</w:t>
       </w:r>
     </w:p>
     <w:p>
@@ -467,19 +530,26 @@
         <w:pStyle w:val="Heading4"/>
       </w:pPr>
       <w:r>
-        <w:t>Configure MongoDB</w:t>
-      </w:r>
+        <w:t xml:space="preserve">Configure </w:t>
+      </w:r>
+      <w:proofErr w:type="spellStart"/>
+      <w:r>
+        <w:t>MongoDB</w:t>
+      </w:r>
+      <w:proofErr w:type="spellEnd"/>
     </w:p>
     <w:p>
       <w:r>
         <w:t xml:space="preserve">Create </w:t>
       </w:r>
+      <w:proofErr w:type="spellStart"/>
       <w:r>
         <w:rPr>
           <w:b/>
         </w:rPr>
         <w:t>config</w:t>
       </w:r>
+      <w:proofErr w:type="spellEnd"/>
       <w:r>
         <w:t xml:space="preserve"> folder, inside of it create </w:t>
       </w:r>
@@ -499,7 +569,15 @@
         <w:t>module</w:t>
       </w:r>
       <w:r>
-        <w:t xml:space="preserve">, which should be holding all your MongoDB </w:t>
+        <w:t xml:space="preserve">, which should be holding all your </w:t>
+      </w:r>
+      <w:proofErr w:type="spellStart"/>
+      <w:r>
+        <w:t>MongoDB</w:t>
+      </w:r>
+      <w:proofErr w:type="spellEnd"/>
+      <w:r>
+        <w:t xml:space="preserve"> </w:t>
       </w:r>
       <w:r>
         <w:t>settings</w:t>
@@ -533,7 +611,7 @@
                     <a:blip r:embed="rId8" cstate="print">
                       <a:extLst>
                         <a:ext uri="{28A0092B-C50C-407E-A947-70E740481C1C}">
-                          <a14:useLocalDpi xmlns:a14="http://schemas.microsoft.com/office/drawing/2010/main" xmlns:wps="http://schemas.microsoft.com/office/word/2010/wordprocessingShape" xmlns:wpi="http://schemas.microsoft.com/office/word/2010/wordprocessingInk" xmlns:wpg="http://schemas.microsoft.com/office/word/2010/wordprocessingGroup" xmlns:w14="http://schemas.microsoft.com/office/word/2010/wordml" xmlns:w="http://schemas.openxmlformats.org/wordprocessingml/2006/main" xmlns:w10="urn:schemas-microsoft-com:office:word" xmlns:wp14="http://schemas.microsoft.com/office/word/2010/wordprocessingDrawing" xmlns:v="urn:schemas-microsoft-com:vml" xmlns:o="urn:schemas-microsoft-com:office:office" xmlns:mc="http://schemas.openxmlformats.org/markup-compatibility/2006" xmlns:wpc="http://schemas.microsoft.com/office/word/2010/wordprocessingCanvas" xmlns="" val="0"/>
+                          <a14:useLocalDpi xmlns="" xmlns:wpc="http://schemas.microsoft.com/office/word/2010/wordprocessingCanvas" xmlns:mc="http://schemas.openxmlformats.org/markup-compatibility/2006" xmlns:o="urn:schemas-microsoft-com:office:office" xmlns:v="urn:schemas-microsoft-com:vml" xmlns:wp14="http://schemas.microsoft.com/office/word/2010/wordprocessingDrawing" xmlns:w10="urn:schemas-microsoft-com:office:word" xmlns:w="http://schemas.openxmlformats.org/wordprocessingml/2006/main" xmlns:w14="http://schemas.microsoft.com/office/word/2010/wordml" xmlns:wpg="http://schemas.microsoft.com/office/word/2010/wordprocessingGroup" xmlns:wpi="http://schemas.microsoft.com/office/word/2010/wordprocessingInk" xmlns:wps="http://schemas.microsoft.com/office/word/2010/wordprocessingShape" xmlns:a14="http://schemas.microsoft.com/office/drawing/2010/main" val="0"/>
                         </a:ext>
                       </a:extLst>
                     </a:blip>
@@ -575,7 +653,15 @@
     </w:p>
     <w:p>
       <w:r>
-        <w:t>Create routes, that lead</w:t>
+        <w:t xml:space="preserve">Create </w:t>
+      </w:r>
+      <w:proofErr w:type="gramStart"/>
+      <w:r>
+        <w:t>routes, that</w:t>
+      </w:r>
+      <w:proofErr w:type="gramEnd"/>
+      <w:r>
+        <w:t xml:space="preserve"> lead</w:t>
       </w:r>
       <w:r>
         <w:t xml:space="preserve"> to the appropriate handlers, when a request is send.</w:t>
@@ -591,7 +677,15 @@
     </w:p>
     <w:p>
       <w:r>
-        <w:t>For each route, create a handler, that executes the desired back-end logic, when called.</w:t>
+        <w:t xml:space="preserve">For each route, create a </w:t>
+      </w:r>
+      <w:proofErr w:type="gramStart"/>
+      <w:r>
+        <w:t>handler, that</w:t>
+      </w:r>
+      <w:proofErr w:type="gramEnd"/>
+      <w:r>
+        <w:t xml:space="preserve"> executes the desired back-end logic, when called.</w:t>
       </w:r>
     </w:p>
     <w:p>
@@ -760,17 +854,33 @@
       <w:r>
         <w:t xml:space="preserve">Create meme Schema, that will hold </w:t>
       </w:r>
+      <w:proofErr w:type="spellStart"/>
       <w:r>
         <w:rPr>
           <w:b/>
         </w:rPr>
         <w:t>memeName</w:t>
       </w:r>
+      <w:proofErr w:type="spellEnd"/>
       <w:r>
         <w:rPr>
           <w:b/>
         </w:rPr>
-        <w:t xml:space="preserve">, dateOfCreation, votes </w:t>
+        <w:t xml:space="preserve">, </w:t>
+      </w:r>
+      <w:proofErr w:type="spellStart"/>
+      <w:r>
+        <w:rPr>
+          <w:b/>
+        </w:rPr>
+        <w:t>dateOfCreation</w:t>
+      </w:r>
+      <w:proofErr w:type="spellEnd"/>
+      <w:r>
+        <w:rPr>
+          <w:b/>
+        </w:rPr>
+        <w:t xml:space="preserve">, votes </w:t>
       </w:r>
       <w:r>
         <w:t>which will hold all generated votes</w:t>
@@ -791,7 +901,21 @@
         <w:rPr>
           <w:b/>
         </w:rPr>
-        <w:t xml:space="preserve"> title.</w:t>
+        <w:t xml:space="preserve"> </w:t>
+      </w:r>
+      <w:proofErr w:type="gramStart"/>
+      <w:r>
+        <w:rPr>
+          <w:b/>
+        </w:rPr>
+        <w:t>title</w:t>
+      </w:r>
+      <w:proofErr w:type="gramEnd"/>
+      <w:r>
+        <w:rPr>
+          <w:b/>
+        </w:rPr>
+        <w:t>.</w:t>
       </w:r>
     </w:p>
     <w:p>
@@ -984,7 +1108,7 @@
                   <a:blip r:embed="rId2">
                     <a:extLst>
                       <a:ext uri="{28A0092B-C50C-407E-A947-70E740481C1C}">
-                        <a14:useLocalDpi xmlns:a14="http://schemas.microsoft.com/office/drawing/2010/main" xmlns:wps="http://schemas.microsoft.com/office/word/2010/wordprocessingShape" xmlns:wpi="http://schemas.microsoft.com/office/word/2010/wordprocessingInk" xmlns:wpg="http://schemas.microsoft.com/office/word/2010/wordprocessingGroup" xmlns:w14="http://schemas.microsoft.com/office/word/2010/wordml" xmlns:w="http://schemas.openxmlformats.org/wordprocessingml/2006/main" xmlns:w10="urn:schemas-microsoft-com:office:word" xmlns:wp14="http://schemas.microsoft.com/office/word/2010/wordprocessingDrawing" xmlns:v="urn:schemas-microsoft-com:vml" xmlns:o="urn:schemas-microsoft-com:office:office" xmlns:mc="http://schemas.openxmlformats.org/markup-compatibility/2006" xmlns:wpc="http://schemas.microsoft.com/office/word/2010/wordprocessingCanvas" xmlns="" val="0"/>
+                        <a14:useLocalDpi xmlns="" xmlns:wpc="http://schemas.microsoft.com/office/word/2010/wordprocessingCanvas" xmlns:mc="http://schemas.openxmlformats.org/markup-compatibility/2006" xmlns:o="urn:schemas-microsoft-com:office:office" xmlns:v="urn:schemas-microsoft-com:vml" xmlns:wp14="http://schemas.microsoft.com/office/word/2010/wordprocessingDrawing" xmlns:w10="urn:schemas-microsoft-com:office:word" xmlns:w="http://schemas.openxmlformats.org/wordprocessingml/2006/main" xmlns:w14="http://schemas.microsoft.com/office/word/2010/wordml" xmlns:wpg="http://schemas.microsoft.com/office/word/2010/wordprocessingGroup" xmlns:wpi="http://schemas.microsoft.com/office/word/2010/wordprocessingInk" xmlns:wps="http://schemas.microsoft.com/office/word/2010/wordprocessingShape" xmlns:a14="http://schemas.microsoft.com/office/drawing/2010/main" val="0"/>
                       </a:ext>
                     </a:extLst>
                   </a:blip>
@@ -1124,7 +1248,7 @@
                               <a:blip r:embed="rId5">
                                 <a:extLst>
                                   <a:ext uri="{28A0092B-C50C-407E-A947-70E740481C1C}">
-                                    <a14:useLocalDpi xmlns:a14="http://schemas.microsoft.com/office/drawing/2010/main" xmlns:wps="http://schemas.microsoft.com/office/word/2010/wordprocessingShape" xmlns:wpi="http://schemas.microsoft.com/office/word/2010/wordprocessingInk" xmlns:wpg="http://schemas.microsoft.com/office/word/2010/wordprocessingGroup" xmlns:w14="http://schemas.microsoft.com/office/word/2010/wordml" xmlns:w="http://schemas.openxmlformats.org/wordprocessingml/2006/main" xmlns:w10="urn:schemas-microsoft-com:office:word" xmlns:wp14="http://schemas.microsoft.com/office/word/2010/wordprocessingDrawing" xmlns:v="urn:schemas-microsoft-com:vml" xmlns:o="urn:schemas-microsoft-com:office:office" xmlns:mc="http://schemas.openxmlformats.org/markup-compatibility/2006" xmlns:wpc="http://schemas.microsoft.com/office/word/2010/wordprocessingCanvas" xmlns="" val="0"/>
+                                    <a14:useLocalDpi xmlns="" xmlns:wpc="http://schemas.microsoft.com/office/word/2010/wordprocessingCanvas" xmlns:mc="http://schemas.openxmlformats.org/markup-compatibility/2006" xmlns:o="urn:schemas-microsoft-com:office:office" xmlns:v="urn:schemas-microsoft-com:vml" xmlns:wp14="http://schemas.microsoft.com/office/word/2010/wordprocessingDrawing" xmlns:w10="urn:schemas-microsoft-com:office:word" xmlns:w="http://schemas.openxmlformats.org/wordprocessingml/2006/main" xmlns:w14="http://schemas.microsoft.com/office/word/2010/wordml" xmlns:wpg="http://schemas.microsoft.com/office/word/2010/wordprocessingGroup" xmlns:wpi="http://schemas.microsoft.com/office/word/2010/wordprocessingInk" xmlns:wps="http://schemas.microsoft.com/office/word/2010/wordprocessingShape" xmlns:a14="http://schemas.microsoft.com/office/drawing/2010/main" val="0"/>
                                   </a:ext>
                                 </a:extLst>
                               </a:blip>
@@ -1199,7 +1323,7 @@
                               <a:blip r:embed="rId7">
                                 <a:extLst>
                                   <a:ext uri="{28A0092B-C50C-407E-A947-70E740481C1C}">
-                                    <a14:useLocalDpi xmlns:a14="http://schemas.microsoft.com/office/drawing/2010/main" xmlns:wps="http://schemas.microsoft.com/office/word/2010/wordprocessingShape" xmlns:wpi="http://schemas.microsoft.com/office/word/2010/wordprocessingInk" xmlns:wpg="http://schemas.microsoft.com/office/word/2010/wordprocessingGroup" xmlns:w14="http://schemas.microsoft.com/office/word/2010/wordml" xmlns:w="http://schemas.openxmlformats.org/wordprocessingml/2006/main" xmlns:w10="urn:schemas-microsoft-com:office:word" xmlns:wp14="http://schemas.microsoft.com/office/word/2010/wordprocessingDrawing" xmlns:v="urn:schemas-microsoft-com:vml" xmlns:o="urn:schemas-microsoft-com:office:office" xmlns:mc="http://schemas.openxmlformats.org/markup-compatibility/2006" xmlns:wpc="http://schemas.microsoft.com/office/word/2010/wordprocessingCanvas" xmlns="" val="0"/>
+                                    <a14:useLocalDpi xmlns="" xmlns:wpc="http://schemas.microsoft.com/office/word/2010/wordprocessingCanvas" xmlns:mc="http://schemas.openxmlformats.org/markup-compatibility/2006" xmlns:o="urn:schemas-microsoft-com:office:office" xmlns:v="urn:schemas-microsoft-com:vml" xmlns:wp14="http://schemas.microsoft.com/office/word/2010/wordprocessingDrawing" xmlns:w10="urn:schemas-microsoft-com:office:word" xmlns:w="http://schemas.openxmlformats.org/wordprocessingml/2006/main" xmlns:w14="http://schemas.microsoft.com/office/word/2010/wordml" xmlns:wpg="http://schemas.microsoft.com/office/word/2010/wordprocessingGroup" xmlns:wpi="http://schemas.microsoft.com/office/word/2010/wordprocessingInk" xmlns:wps="http://schemas.microsoft.com/office/word/2010/wordprocessingShape" xmlns:a14="http://schemas.microsoft.com/office/drawing/2010/main" val="0"/>
                                   </a:ext>
                                 </a:extLst>
                               </a:blip>
@@ -1422,7 +1546,7 @@
                               <a:blip r:embed="rId15">
                                 <a:extLst>
                                   <a:ext uri="{28A0092B-C50C-407E-A947-70E740481C1C}">
-                                    <a14:useLocalDpi xmlns:a14="http://schemas.microsoft.com/office/drawing/2010/main" xmlns:wps="http://schemas.microsoft.com/office/word/2010/wordprocessingShape" xmlns:wpi="http://schemas.microsoft.com/office/word/2010/wordprocessingInk" xmlns:wpg="http://schemas.microsoft.com/office/word/2010/wordprocessingGroup" xmlns:w14="http://schemas.microsoft.com/office/word/2010/wordml" xmlns:w="http://schemas.openxmlformats.org/wordprocessingml/2006/main" xmlns:w10="urn:schemas-microsoft-com:office:word" xmlns:wp14="http://schemas.microsoft.com/office/word/2010/wordprocessingDrawing" xmlns:v="urn:schemas-microsoft-com:vml" xmlns:o="urn:schemas-microsoft-com:office:office" xmlns:mc="http://schemas.openxmlformats.org/markup-compatibility/2006" xmlns:wpc="http://schemas.microsoft.com/office/word/2010/wordprocessingCanvas" xmlns="" val="0"/>
+                                    <a14:useLocalDpi xmlns="" xmlns:wpc="http://schemas.microsoft.com/office/word/2010/wordprocessingCanvas" xmlns:mc="http://schemas.openxmlformats.org/markup-compatibility/2006" xmlns:o="urn:schemas-microsoft-com:office:office" xmlns:v="urn:schemas-microsoft-com:vml" xmlns:wp14="http://schemas.microsoft.com/office/word/2010/wordprocessingDrawing" xmlns:w10="urn:schemas-microsoft-com:office:word" xmlns:w="http://schemas.openxmlformats.org/wordprocessingml/2006/main" xmlns:w14="http://schemas.microsoft.com/office/word/2010/wordml" xmlns:wpg="http://schemas.microsoft.com/office/word/2010/wordprocessingGroup" xmlns:wpi="http://schemas.microsoft.com/office/word/2010/wordprocessingInk" xmlns:wps="http://schemas.microsoft.com/office/word/2010/wordprocessingShape" xmlns:a14="http://schemas.microsoft.com/office/drawing/2010/main" val="0"/>
                                   </a:ext>
                                 </a:extLst>
                               </a:blip>
@@ -1489,7 +1613,7 @@
                               <a:blip r:embed="rId17">
                                 <a:extLst>
                                   <a:ext uri="{28A0092B-C50C-407E-A947-70E740481C1C}">
-                                    <a14:useLocalDpi xmlns:a14="http://schemas.microsoft.com/office/drawing/2010/main" xmlns:wps="http://schemas.microsoft.com/office/word/2010/wordprocessingShape" xmlns:wpi="http://schemas.microsoft.com/office/word/2010/wordprocessingInk" xmlns:wpg="http://schemas.microsoft.com/office/word/2010/wordprocessingGroup" xmlns:w14="http://schemas.microsoft.com/office/word/2010/wordml" xmlns:w="http://schemas.openxmlformats.org/wordprocessingml/2006/main" xmlns:w10="urn:schemas-microsoft-com:office:word" xmlns:wp14="http://schemas.microsoft.com/office/word/2010/wordprocessingDrawing" xmlns:v="urn:schemas-microsoft-com:vml" xmlns:o="urn:schemas-microsoft-com:office:office" xmlns:mc="http://schemas.openxmlformats.org/markup-compatibility/2006" xmlns:wpc="http://schemas.microsoft.com/office/word/2010/wordprocessingCanvas" xmlns="" val="0"/>
+                                    <a14:useLocalDpi xmlns="" xmlns:wpc="http://schemas.microsoft.com/office/word/2010/wordprocessingCanvas" xmlns:mc="http://schemas.openxmlformats.org/markup-compatibility/2006" xmlns:o="urn:schemas-microsoft-com:office:office" xmlns:v="urn:schemas-microsoft-com:vml" xmlns:wp14="http://schemas.microsoft.com/office/word/2010/wordprocessingDrawing" xmlns:w10="urn:schemas-microsoft-com:office:word" xmlns:w="http://schemas.openxmlformats.org/wordprocessingml/2006/main" xmlns:w14="http://schemas.microsoft.com/office/word/2010/wordml" xmlns:wpg="http://schemas.microsoft.com/office/word/2010/wordprocessingGroup" xmlns:wpi="http://schemas.microsoft.com/office/word/2010/wordprocessingInk" xmlns:wps="http://schemas.microsoft.com/office/word/2010/wordprocessingShape" xmlns:a14="http://schemas.microsoft.com/office/drawing/2010/main" val="0"/>
                                   </a:ext>
                                 </a:extLst>
                               </a:blip>
@@ -1556,7 +1680,7 @@
                               <a:blip r:embed="rId19">
                                 <a:extLst>
                                   <a:ext uri="{28A0092B-C50C-407E-A947-70E740481C1C}">
-                                    <a14:useLocalDpi xmlns:a14="http://schemas.microsoft.com/office/drawing/2010/main" xmlns:wps="http://schemas.microsoft.com/office/word/2010/wordprocessingShape" xmlns:wpi="http://schemas.microsoft.com/office/word/2010/wordprocessingInk" xmlns:wpg="http://schemas.microsoft.com/office/word/2010/wordprocessingGroup" xmlns:w14="http://schemas.microsoft.com/office/word/2010/wordml" xmlns:w="http://schemas.openxmlformats.org/wordprocessingml/2006/main" xmlns:w10="urn:schemas-microsoft-com:office:word" xmlns:wp14="http://schemas.microsoft.com/office/word/2010/wordprocessingDrawing" xmlns:v="urn:schemas-microsoft-com:vml" xmlns:o="urn:schemas-microsoft-com:office:office" xmlns:mc="http://schemas.openxmlformats.org/markup-compatibility/2006" xmlns:wpc="http://schemas.microsoft.com/office/word/2010/wordprocessingCanvas" xmlns="" val="0"/>
+                                    <a14:useLocalDpi xmlns="" xmlns:wpc="http://schemas.microsoft.com/office/word/2010/wordprocessingCanvas" xmlns:mc="http://schemas.openxmlformats.org/markup-compatibility/2006" xmlns:o="urn:schemas-microsoft-com:office:office" xmlns:v="urn:schemas-microsoft-com:vml" xmlns:wp14="http://schemas.microsoft.com/office/word/2010/wordprocessingDrawing" xmlns:w10="urn:schemas-microsoft-com:office:word" xmlns:w="http://schemas.openxmlformats.org/wordprocessingml/2006/main" xmlns:w14="http://schemas.microsoft.com/office/word/2010/wordml" xmlns:wpg="http://schemas.microsoft.com/office/word/2010/wordprocessingGroup" xmlns:wpi="http://schemas.microsoft.com/office/word/2010/wordprocessingInk" xmlns:wps="http://schemas.microsoft.com/office/word/2010/wordprocessingShape" xmlns:a14="http://schemas.microsoft.com/office/drawing/2010/main" val="0"/>
                                   </a:ext>
                                 </a:extLst>
                               </a:blip>
@@ -1720,7 +1844,7 @@
                     <w:sz w:val="18"/>
                     <w:szCs w:val="18"/>
                   </w:rPr>
-                  <w:t>2</w:t>
+                  <w:t>1</w:t>
                 </w:r>
                 <w:r>
                   <w:rPr>
@@ -5713,7 +5837,7 @@
 </file>
 
 <file path=customXml/itemProps1.xml><?xml version="1.0" encoding="utf-8"?>
-<ds:datastoreItem xmlns:ds="http://schemas.openxmlformats.org/officeDocument/2006/customXml" ds:itemID="{9F24DB83-1E03-4ED1-A86D-E8E223DDBA30}">
+<ds:datastoreItem xmlns:ds="http://schemas.openxmlformats.org/officeDocument/2006/customXml" ds:itemID="{CAF7F5E8-B6E3-4EE4-8F23-9D5B252945ED}">
   <ds:schemaRefs>
     <ds:schemaRef ds:uri="http://schemas.openxmlformats.org/officeDocument/2006/bibliography"/>
   </ds:schemaRefs>

</xml_diff>